<commit_message>
#4 Entrega Análise Descritiva de Dados
</commit_message>
<xml_diff>
--- a/documentos/Entrega 1/Análise Descritiva de Dados/ENTREGA_1_ANALISE_DADOS.docx
+++ b/documentos/Entrega 1/Análise Descritiva de Dados/ENTREGA_1_ANALISE_DADOS.docx
@@ -4,25 +4,73 @@
   <w:body>
     <w:p>
       <w:pPr>
+        <w:spacing w:line="360" w:lineRule="auto"/>
+        <w:jc w:val="both"/>
+        <w:rPr>
+          <w:rFonts w:ascii="Arial" w:hAnsi="Arial" w:cs="Arial"/>
+          <w:b/>
+          <w:bCs/>
+          <w:u w:val="single"/>
+          <w:lang w:val="pt-BR"/>
+        </w:rPr>
+      </w:pPr>
+      <w:r>
+        <w:rPr>
+          <w:rFonts w:ascii="Arial" w:hAnsi="Arial" w:cs="Arial"/>
+          <w:b/>
+          <w:bCs/>
+          <w:u w:val="single"/>
+          <w:lang w:val="pt-BR"/>
+        </w:rPr>
+        <w:t>ENTREGA 1 – ANÁLISE DE DADOS</w:t>
+      </w:r>
+    </w:p>
+    <w:p>
+      <w:pPr>
+        <w:spacing w:line="360" w:lineRule="auto"/>
+        <w:rPr>
+          <w:lang w:val="pt-BR"/>
+        </w:rPr>
+      </w:pPr>
+    </w:p>
+    <w:p>
+      <w:pPr>
         <w:pStyle w:val="Ttulo"/>
-        <w:rPr>
-          <w:lang w:val="pt-BR"/>
-        </w:rPr>
-      </w:pPr>
-      <w:r>
-        <w:rPr>
+        <w:spacing w:line="360" w:lineRule="auto"/>
+        <w:rPr>
+          <w:rFonts w:ascii="Arial" w:hAnsi="Arial" w:cs="Arial"/>
+          <w:b/>
+          <w:sz w:val="24"/>
+          <w:szCs w:val="24"/>
+          <w:lang w:val="pt-BR"/>
+        </w:rPr>
+      </w:pPr>
+      <w:r>
+        <w:rPr>
+          <w:rFonts w:ascii="Arial" w:hAnsi="Arial" w:cs="Arial"/>
+          <w:b/>
+          <w:sz w:val="24"/>
+          <w:szCs w:val="24"/>
           <w:lang w:val="pt-BR"/>
         </w:rPr>
         <w:t xml:space="preserve">Análise de </w:t>
       </w:r>
       <w:r>
         <w:rPr>
+          <w:rFonts w:ascii="Arial" w:hAnsi="Arial" w:cs="Arial"/>
+          <w:b/>
+          <w:sz w:val="24"/>
+          <w:szCs w:val="24"/>
           <w:lang w:val="pt-BR"/>
         </w:rPr>
         <w:t>Dados sobre Óbitos</w:t>
       </w:r>
       <w:r>
         <w:rPr>
+          <w:rFonts w:ascii="Arial" w:hAnsi="Arial" w:cs="Arial"/>
+          <w:b/>
+          <w:sz w:val="24"/>
+          <w:szCs w:val="24"/>
           <w:lang w:val="pt-BR"/>
         </w:rPr>
         <w:t xml:space="preserve"> em Vias Públicas no Brasil em 2023: Acidentes de Transporte e Ocupantes de Veículos</w:t>
@@ -34,33 +82,10 @@
         <w:jc w:val="both"/>
         <w:rPr>
           <w:rFonts w:ascii="Arial" w:hAnsi="Arial" w:cs="Arial"/>
-          <w:b/>
-          <w:bCs/>
           <w:u w:val="single"/>
           <w:lang w:val="pt-BR"/>
         </w:rPr>
       </w:pPr>
-      <w:r>
-        <w:rPr>
-          <w:rFonts w:ascii="Arial" w:hAnsi="Arial" w:cs="Arial"/>
-          <w:b/>
-          <w:bCs/>
-          <w:u w:val="single"/>
-          <w:lang w:val="pt-BR"/>
-        </w:rPr>
-        <w:t>ENTREGA 1 – ANÁLISE DE DADOS</w:t>
-      </w:r>
-    </w:p>
-    <w:p>
-      <w:pPr>
-        <w:spacing w:line="360" w:lineRule="auto"/>
-        <w:jc w:val="both"/>
-        <w:rPr>
-          <w:rFonts w:ascii="Arial" w:hAnsi="Arial" w:cs="Arial"/>
-          <w:u w:val="single"/>
-          <w:lang w:val="pt-BR"/>
-        </w:rPr>
-      </w:pPr>
     </w:p>
     <w:p>
       <w:pPr>
@@ -82,6 +107,8 @@
         </w:rPr>
         <w:t>1. Introdução</w:t>
       </w:r>
+      <w:bookmarkStart w:id="0" w:name="_GoBack"/>
+      <w:bookmarkEnd w:id="0"/>
     </w:p>
     <w:p>
       <w:pPr>
@@ -134,7 +161,7 @@
           <w:rFonts w:ascii="Arial" w:hAnsi="Arial" w:cs="Arial"/>
           <w:lang w:val="pt-BR"/>
         </w:rPr>
-        <w:t xml:space="preserve">Os dados foram coletados a partir de tabelas que classificam os óbitos por região de residência, causa (codificada pelo CID-BR-10) e local de ocorrência, ou seja, em vias públicas. </w:t>
+        <w:t xml:space="preserve">Os dados foram coletados a partir de tabelas que classificam os óbitos por região de residência, causa e local de ocorrência, ou seja, em vias públicas. </w:t>
       </w:r>
       <w:r>
         <w:rPr>
@@ -339,7 +366,6 @@
           <w:rFonts w:ascii="Arial" w:hAnsi="Arial" w:cs="Arial"/>
           <w:lang w:val="pt-BR"/>
         </w:rPr>
-        <w:lastRenderedPageBreak/>
         <w:t>O estudo da mortalidade em vias públicas, especialmente no contexto dos acidentes de transporte, é relevante por diversos motivos:</w:t>
       </w:r>
     </w:p>
@@ -363,6 +389,7 @@
           <w:bCs/>
           <w:lang w:val="pt-BR"/>
         </w:rPr>
+        <w:lastRenderedPageBreak/>
         <w:t>Dimensionamento do problema:</w:t>
       </w:r>
       <w:r>
@@ -435,36 +462,6 @@
     </w:p>
     <w:p>
       <w:pPr>
-        <w:numPr>
-          <w:ilvl w:val="0"/>
-          <w:numId w:val="2"/>
-        </w:numPr>
-        <w:spacing w:line="360" w:lineRule="auto"/>
-        <w:jc w:val="both"/>
-        <w:rPr>
-          <w:rFonts w:ascii="Arial" w:hAnsi="Arial" w:cs="Arial"/>
-          <w:lang w:val="pt-BR"/>
-        </w:rPr>
-      </w:pPr>
-      <w:r>
-        <w:rPr>
-          <w:rFonts w:ascii="Arial" w:hAnsi="Arial" w:cs="Arial"/>
-          <w:b/>
-          <w:bCs/>
-          <w:lang w:val="pt-BR"/>
-        </w:rPr>
-        <w:t>Fundamentação para políticas públicas:</w:t>
-      </w:r>
-      <w:r>
-        <w:rPr>
-          <w:rFonts w:ascii="Arial" w:hAnsi="Arial" w:cs="Arial"/>
-          <w:lang w:val="pt-BR"/>
-        </w:rPr>
-        <w:t xml:space="preserve"> Os resultados da análise servem de base para o desenvolvimento e aprimoramento de políticas de segurança viária, visando reduzir acidentes e proteger os usuários do transporte.</w:t>
-      </w:r>
-    </w:p>
-    <w:p>
-      <w:pPr>
         <w:spacing w:line="360" w:lineRule="auto"/>
         <w:jc w:val="both"/>
         <w:rPr>
@@ -643,60 +640,60 @@
           <w:bCs/>
           <w:lang w:val="pt-BR"/>
         </w:rPr>
+        <w:t>Fórmula:</w:t>
+      </w:r>
+    </w:p>
+    <w:p>
+      <w:pPr>
+        <w:spacing w:line="360" w:lineRule="auto"/>
+        <w:jc w:val="both"/>
+        <w:rPr>
+          <w:rFonts w:ascii="Arial" w:hAnsi="Arial" w:cs="Arial"/>
+          <w:lang w:val="pt-BR"/>
+        </w:rPr>
+      </w:pPr>
+      <w:r>
+        <w:rPr>
+          <w:rFonts w:ascii="Arial" w:hAnsi="Arial" w:cs="Arial"/>
+          <w:lang w:val="pt-BR"/>
+        </w:rPr>
+        <w:t> (Óbitos de Ocupantes de Veículos / Óbitos por Acidentes de Transporte em Vias Públicas) * 100</w:t>
+      </w:r>
+    </w:p>
+    <w:p>
+      <w:pPr>
+        <w:spacing w:line="360" w:lineRule="auto"/>
+        <w:jc w:val="both"/>
+        <w:rPr>
+          <w:rFonts w:ascii="Arial" w:hAnsi="Arial" w:cs="Arial"/>
+          <w:lang w:val="pt-BR"/>
+        </w:rPr>
+      </w:pPr>
+      <w:r>
+        <w:rPr>
+          <w:rFonts w:ascii="Arial" w:hAnsi="Arial" w:cs="Arial"/>
+          <w:b/>
+          <w:bCs/>
+          <w:lang w:val="pt-BR"/>
+        </w:rPr>
+        <w:t>Cálculo:</w:t>
+      </w:r>
+    </w:p>
+    <w:p>
+      <w:pPr>
+        <w:spacing w:line="360" w:lineRule="auto"/>
+        <w:jc w:val="both"/>
+        <w:rPr>
+          <w:rFonts w:ascii="Arial" w:hAnsi="Arial" w:cs="Arial"/>
+          <w:lang w:val="pt-BR"/>
+        </w:rPr>
+      </w:pPr>
+      <w:r>
+        <w:rPr>
+          <w:rFonts w:ascii="Arial" w:hAnsi="Arial" w:cs="Arial"/>
+          <w:lang w:val="pt-BR"/>
+        </w:rPr>
         <w:lastRenderedPageBreak/>
-        <w:t>Fórmula:</w:t>
-      </w:r>
-    </w:p>
-    <w:p>
-      <w:pPr>
-        <w:spacing w:line="360" w:lineRule="auto"/>
-        <w:jc w:val="both"/>
-        <w:rPr>
-          <w:rFonts w:ascii="Arial" w:hAnsi="Arial" w:cs="Arial"/>
-          <w:lang w:val="pt-BR"/>
-        </w:rPr>
-      </w:pPr>
-      <w:r>
-        <w:rPr>
-          <w:rFonts w:ascii="Arial" w:hAnsi="Arial" w:cs="Arial"/>
-          <w:lang w:val="pt-BR"/>
-        </w:rPr>
-        <w:t> (Óbitos de Ocupantes de Veículos / Óbitos por Acidentes de Transporte em Vias Públicas) * 100</w:t>
-      </w:r>
-    </w:p>
-    <w:p>
-      <w:pPr>
-        <w:spacing w:line="360" w:lineRule="auto"/>
-        <w:jc w:val="both"/>
-        <w:rPr>
-          <w:rFonts w:ascii="Arial" w:hAnsi="Arial" w:cs="Arial"/>
-          <w:lang w:val="pt-BR"/>
-        </w:rPr>
-      </w:pPr>
-      <w:r>
-        <w:rPr>
-          <w:rFonts w:ascii="Arial" w:hAnsi="Arial" w:cs="Arial"/>
-          <w:b/>
-          <w:bCs/>
-          <w:lang w:val="pt-BR"/>
-        </w:rPr>
-        <w:t>Cálculo:</w:t>
-      </w:r>
-    </w:p>
-    <w:p>
-      <w:pPr>
-        <w:spacing w:line="360" w:lineRule="auto"/>
-        <w:jc w:val="both"/>
-        <w:rPr>
-          <w:rFonts w:ascii="Arial" w:hAnsi="Arial" w:cs="Arial"/>
-          <w:lang w:val="pt-BR"/>
-        </w:rPr>
-      </w:pPr>
-      <w:r>
-        <w:rPr>
-          <w:rFonts w:ascii="Arial" w:hAnsi="Arial" w:cs="Arial"/>
-          <w:lang w:val="pt-BR"/>
-        </w:rPr>
         <w:t>(4.582 / 18.407) * 100 = 24,9%</w:t>
       </w:r>
     </w:p>
@@ -921,11 +918,19 @@
                 <w:rFonts w:ascii="Arial" w:hAnsi="Arial" w:cs="Arial"/>
               </w:rPr>
             </w:pPr>
+            <w:proofErr w:type="spellStart"/>
             <w:r>
               <w:rPr>
                 <w:rFonts w:ascii="Arial" w:hAnsi="Arial" w:cs="Arial"/>
               </w:rPr>
-              <w:t>Região 2 (N): 5.714</w:t>
+              <w:t>Região</w:t>
+            </w:r>
+            <w:proofErr w:type="spellEnd"/>
+            <w:r>
+              <w:rPr>
+                <w:rFonts w:ascii="Arial" w:hAnsi="Arial" w:cs="Arial"/>
+              </w:rPr>
+              <w:t xml:space="preserve"> 2 (N): 5.714</w:t>
             </w:r>
           </w:p>
         </w:tc>
@@ -1095,22 +1100,16 @@
           <w:lang w:val="pt-BR"/>
         </w:rPr>
       </w:pPr>
-      <w:r>
-        <w:rPr>
-          <w:rFonts w:ascii="Arial" w:hAnsi="Arial" w:cs="Arial"/>
-          <w:lang w:val="pt-BR"/>
-        </w:rPr>
-        <w:t>https://portal.sa</w:t>
-      </w:r>
-      <w:bookmarkStart w:id="0" w:name="_GoBack"/>
-      <w:bookmarkEnd w:id="0"/>
-      <w:r>
-        <w:rPr>
-          <w:rFonts w:ascii="Arial" w:hAnsi="Arial" w:cs="Arial"/>
-          <w:lang w:val="pt-BR"/>
-        </w:rPr>
-        <w:t>ude.sp.gov.br/resources/ses/perfil/gestor/homepage/gais-informa/gais_106.pdf</w:t>
-      </w:r>
+      <w:hyperlink r:id="rId5" w:history="1">
+        <w:r>
+          <w:rPr>
+            <w:rStyle w:val="Hyperlink"/>
+            <w:rFonts w:ascii="Arial" w:hAnsi="Arial" w:cs="Arial"/>
+            <w:lang w:val="pt-BR"/>
+          </w:rPr>
+          <w:t>https://portal.saude.sp.gov.br/resources/ses/perfil/gestor/homepage/gais-informa/gais_106.pdf</w:t>
+        </w:r>
+      </w:hyperlink>
     </w:p>
     <w:p>
       <w:pPr>
@@ -1126,13 +1125,16 @@
           <w:lang w:val="pt-BR"/>
         </w:rPr>
       </w:pPr>
-      <w:r>
-        <w:rPr>
-          <w:rFonts w:ascii="Arial" w:hAnsi="Arial" w:cs="Arial"/>
-          <w:lang w:val="pt-BR"/>
-        </w:rPr>
-        <w:t>http://tabnet.datasus.gov.br/cgi/tabcgi.exe?sim/cnv/obt10uf.def</w:t>
-      </w:r>
+      <w:hyperlink r:id="rId6" w:history="1">
+        <w:r>
+          <w:rPr>
+            <w:rStyle w:val="Hyperlink"/>
+            <w:rFonts w:ascii="Arial" w:hAnsi="Arial" w:cs="Arial"/>
+            <w:lang w:val="pt-BR"/>
+          </w:rPr>
+          <w:t>http://tabnet.datasus.gov.br/cgi/tabcgi.exe?sim/cnv/obt10uf.def</w:t>
+        </w:r>
+      </w:hyperlink>
     </w:p>
     <w:p>
       <w:pPr>
@@ -1148,13 +1150,27 @@
           <w:lang w:val="pt-BR"/>
         </w:rPr>
       </w:pPr>
-      <w:r>
-        <w:rPr>
-          <w:rFonts w:ascii="Arial" w:hAnsi="Arial" w:cs="Arial"/>
-          <w:lang w:val="pt-BR"/>
-        </w:rPr>
-        <w:t>http://tabnet.datasus.gov.br/cgi/idb2000/fqc07.htm</w:t>
-      </w:r>
+      <w:hyperlink r:id="rId7" w:history="1">
+        <w:r>
+          <w:rPr>
+            <w:rStyle w:val="Hyperlink"/>
+            <w:rFonts w:ascii="Arial" w:hAnsi="Arial" w:cs="Arial"/>
+            <w:lang w:val="pt-BR"/>
+          </w:rPr>
+          <w:t>http://tabnet.datasus.gov.br/cgi/idb2000/fqc07.htm</w:t>
+        </w:r>
+      </w:hyperlink>
+    </w:p>
+    <w:p>
+      <w:pPr>
+        <w:pStyle w:val="PargrafodaLista"/>
+        <w:spacing w:line="360" w:lineRule="auto"/>
+        <w:jc w:val="both"/>
+        <w:rPr>
+          <w:rFonts w:ascii="Arial" w:hAnsi="Arial" w:cs="Arial"/>
+          <w:lang w:val="pt-BR"/>
+        </w:rPr>
+      </w:pPr>
     </w:p>
     <w:p>
       <w:pPr>
@@ -1170,13 +1186,16 @@
           <w:lang w:val="pt-BR"/>
         </w:rPr>
       </w:pPr>
-      <w:r>
-        <w:rPr>
-          <w:rFonts w:ascii="Arial" w:hAnsi="Arial" w:cs="Arial"/>
-          <w:lang w:val="pt-BR"/>
-        </w:rPr>
-        <w:t>http://tabnet.datasus.gov.br/cgi/tabcgi.exe?sim/cnv/obt10uf.def</w:t>
-      </w:r>
+      <w:hyperlink r:id="rId8" w:history="1">
+        <w:r>
+          <w:rPr>
+            <w:rStyle w:val="Hyperlink"/>
+            <w:rFonts w:ascii="Arial" w:hAnsi="Arial" w:cs="Arial"/>
+            <w:lang w:val="pt-BR"/>
+          </w:rPr>
+          <w:t>http://tabnet.datasus.gov.br/cgi/tabcgi.exe?sim/cnv/obt10uf.def</w:t>
+        </w:r>
+      </w:hyperlink>
     </w:p>
     <w:p>
       <w:pPr>
@@ -1192,14 +1211,16 @@
           <w:lang w:val="pt-BR"/>
         </w:rPr>
       </w:pPr>
-      <w:r>
-        <w:rPr>
-          <w:rFonts w:ascii="Arial" w:hAnsi="Arial" w:cs="Arial"/>
-          <w:lang w:val="pt-BR"/>
-        </w:rPr>
-        <w:lastRenderedPageBreak/>
-        <w:t>https://www.ibge.gov.br/estatisticas/sociais/populacao/9126-tabuas-completas-de-mortalidade.html</w:t>
-      </w:r>
+      <w:hyperlink r:id="rId9" w:history="1">
+        <w:r>
+          <w:rPr>
+            <w:rStyle w:val="Hyperlink"/>
+            <w:rFonts w:ascii="Arial" w:hAnsi="Arial" w:cs="Arial"/>
+            <w:lang w:val="pt-BR"/>
+          </w:rPr>
+          <w:t>https://www.ibge.gov.br/estatisticas/sociais/populacao/9126-tabuas-completas-de-mortalidade.html</w:t>
+        </w:r>
+      </w:hyperlink>
     </w:p>
     <w:p>
       <w:pPr>
@@ -1215,13 +1236,16 @@
           <w:lang w:val="pt-BR"/>
         </w:rPr>
       </w:pPr>
-      <w:r>
-        <w:rPr>
-          <w:rFonts w:ascii="Arial" w:hAnsi="Arial" w:cs="Arial"/>
-          <w:lang w:val="pt-BR"/>
-        </w:rPr>
-        <w:t>https://g1.globo.com/sp/sao-paulo/noticia/2021/12/04/cidade-de-sp-tem-563-mil-motoristas-de-aplicativos-ativos-diz-prefeitura-74percent-dos-carros-tem-placa-da-propria-cidade.ghtml</w:t>
-      </w:r>
+      <w:hyperlink r:id="rId10" w:history="1">
+        <w:r>
+          <w:rPr>
+            <w:rStyle w:val="Hyperlink"/>
+            <w:rFonts w:ascii="Arial" w:hAnsi="Arial" w:cs="Arial"/>
+            <w:lang w:val="pt-BR"/>
+          </w:rPr>
+          <w:t>https://g1.globo.com/sp/sao-paulo/noticia/2021/12/04/cidade-de-sp-tem-563-mil-motoristas-de-aplicativos-ativos-diz-prefeitura-74percent-dos-carros-tem-placa-da-propria-cidade.ghtml</w:t>
+        </w:r>
+      </w:hyperlink>
     </w:p>
     <w:p>
       <w:pPr>
@@ -1237,13 +1261,16 @@
           <w:lang w:val="pt-BR"/>
         </w:rPr>
       </w:pPr>
-      <w:r>
-        <w:rPr>
-          <w:rFonts w:ascii="Arial" w:hAnsi="Arial" w:cs="Arial"/>
-          <w:lang w:val="pt-BR"/>
-        </w:rPr>
-        <w:t>https://smabc.org.br/brasil-e-o-pais-com-mais-motoristas-de-uber-no-mundo/</w:t>
-      </w:r>
+      <w:hyperlink r:id="rId11" w:history="1">
+        <w:r>
+          <w:rPr>
+            <w:rStyle w:val="Hyperlink"/>
+            <w:rFonts w:ascii="Arial" w:hAnsi="Arial" w:cs="Arial"/>
+            <w:lang w:val="pt-BR"/>
+          </w:rPr>
+          <w:t>https://smabc.org.br/brasil-e-o-pais-com-mais-motoristas-de-uber-no-mundo</w:t>
+        </w:r>
+      </w:hyperlink>
     </w:p>
     <w:p>
       <w:pPr>
@@ -1259,13 +1286,16 @@
           <w:lang w:val="pt-BR"/>
         </w:rPr>
       </w:pPr>
-      <w:r>
-        <w:rPr>
-          <w:rFonts w:ascii="Arial" w:hAnsi="Arial" w:cs="Arial"/>
-          <w:lang w:val="pt-BR"/>
-        </w:rPr>
-        <w:t>https://abjnoticias.com.br/mais-de-1-milhao-de-pessoas-trabalham-como-entregadores-ou-motoristas-de-aplicativo-no-brasil/</w:t>
-      </w:r>
+      <w:hyperlink r:id="rId12" w:history="1">
+        <w:r>
+          <w:rPr>
+            <w:rStyle w:val="Hyperlink"/>
+            <w:rFonts w:ascii="Arial" w:hAnsi="Arial" w:cs="Arial"/>
+            <w:lang w:val="pt-BR"/>
+          </w:rPr>
+          <w:t>https://abjnoticias.com.br/mais-de-1-milhao-de-pessoas-trabalham-como-entregadores-ou-motoristas-de-aplicativo-no-brasil</w:t>
+        </w:r>
+      </w:hyperlink>
     </w:p>
     <w:p>
       <w:pPr>
@@ -1281,13 +1311,16 @@
           <w:lang w:val="pt-BR"/>
         </w:rPr>
       </w:pPr>
-      <w:r>
-        <w:rPr>
-          <w:rFonts w:ascii="Arial" w:hAnsi="Arial" w:cs="Arial"/>
-          <w:lang w:val="pt-BR"/>
-        </w:rPr>
-        <w:t>https://www.uber.com/pt-BR/newsroom/fatos-e-dados-sobre-uber/</w:t>
-      </w:r>
+      <w:hyperlink r:id="rId13" w:history="1">
+        <w:r>
+          <w:rPr>
+            <w:rStyle w:val="Hyperlink"/>
+            <w:rFonts w:ascii="Arial" w:hAnsi="Arial" w:cs="Arial"/>
+            <w:lang w:val="pt-BR"/>
+          </w:rPr>
+          <w:t>https://www.uber.com/pt-BR/newsroom/fatos-e-dados-sobre-uber</w:t>
+        </w:r>
+      </w:hyperlink>
     </w:p>
     <w:p>
       <w:pPr>
@@ -1303,7 +1336,7 @@
           <w:lang w:val="pt-BR"/>
         </w:rPr>
       </w:pPr>
-      <w:hyperlink r:id="rId5" w:history="1">
+      <w:hyperlink r:id="rId14" w:history="1">
         <w:r>
           <w:rPr>
             <w:rStyle w:val="Hyperlink"/>

</xml_diff>